<commit_message>
Conditional Statements - More Exercises - ready
</commit_message>
<xml_diff>
--- a/Programming Basics with Python/02 Conditional Statements/03 More exercises/Условия.docx
+++ b/Programming Basics with Python/02 Conditional Statements/03 More exercises/Условия.docx
@@ -1,6 +1,6 @@
 
 <file path=word/document.xml><?xml version="1.0" encoding="utf-8"?>
-<w:document xmlns:wpc="http://schemas.microsoft.com/office/word/2010/wordprocessingCanvas" xmlns:cx="http://schemas.microsoft.com/office/drawing/2014/chartex" xmlns:cx1="http://schemas.microsoft.com/office/drawing/2015/9/8/chartex" xmlns:cx2="http://schemas.microsoft.com/office/drawing/2015/10/21/chartex" xmlns:cx3="http://schemas.microsoft.com/office/drawing/2016/5/9/chartex" xmlns:cx4="http://schemas.microsoft.com/office/drawing/2016/5/10/chartex" xmlns:cx5="http://schemas.microsoft.com/office/drawing/2016/5/11/chartex" xmlns:cx6="http://schemas.microsoft.com/office/drawing/2016/5/12/chartex" xmlns:cx7="http://schemas.microsoft.com/office/drawing/2016/5/13/chartex" xmlns:cx8="http://schemas.microsoft.com/office/drawing/2016/5/14/chartex" xmlns:mc="http://schemas.openxmlformats.org/markup-compatibility/2006" xmlns:aink="http://schemas.microsoft.com/office/drawing/2016/ink" xmlns:am3d="http://schemas.microsoft.com/office/drawing/2017/model3d" xmlns:o="urn:schemas-microsoft-com:office:office" xmlns:oel="http://schemas.microsoft.com/office/2019/extlst" xmlns:r="http://schemas.openxmlformats.org/officeDocument/2006/relationships" xmlns:m="http://schemas.openxmlformats.org/officeDocument/2006/math" xmlns:v="urn:schemas-microsoft-com:vml" xmlns:wp14="http://schemas.microsoft.com/office/word/2010/wordprocessingDrawing" xmlns:wp="http://schemas.openxmlformats.org/drawingml/2006/wordprocessingDrawing" xmlns:w10="urn:schemas-microsoft-com:office:word" xmlns:w="http://schemas.openxmlformats.org/wordprocessingml/2006/main" xmlns:w14="http://schemas.microsoft.com/office/word/2010/wordml" xmlns:w15="http://schemas.microsoft.com/office/word/2012/wordml" xmlns:w16cex="http://schemas.microsoft.com/office/word/2018/wordml/cex" xmlns:w16cid="http://schemas.microsoft.com/office/word/2016/wordml/cid" xmlns:w16="http://schemas.microsoft.com/office/word/2018/wordml" xmlns:w16du="http://schemas.microsoft.com/office/word/2023/wordml/word16du" xmlns:w16sdtdh="http://schemas.microsoft.com/office/word/2020/wordml/sdtdatahash" xmlns:w16se="http://schemas.microsoft.com/office/word/2015/wordml/symex" xmlns:wpg="http://schemas.microsoft.com/office/word/2010/wordprocessingGroup" xmlns:wpi="http://schemas.microsoft.com/office/word/2010/wordprocessingInk" xmlns:wne="http://schemas.microsoft.com/office/word/2006/wordml" xmlns:wps="http://schemas.microsoft.com/office/word/2010/wordprocessingShape" mc:Ignorable="w14 w15 w16se w16cid w16 w16cex w16sdtdh w16du wp14">
+<w:document xmlns:wpc="http://schemas.microsoft.com/office/word/2010/wordprocessingCanvas" xmlns:cx="http://schemas.microsoft.com/office/drawing/2014/chartex" xmlns:cx1="http://schemas.microsoft.com/office/drawing/2015/9/8/chartex" xmlns:cx2="http://schemas.microsoft.com/office/drawing/2015/10/21/chartex" xmlns:cx3="http://schemas.microsoft.com/office/drawing/2016/5/9/chartex" xmlns:cx4="http://schemas.microsoft.com/office/drawing/2016/5/10/chartex" xmlns:cx5="http://schemas.microsoft.com/office/drawing/2016/5/11/chartex" xmlns:cx6="http://schemas.microsoft.com/office/drawing/2016/5/12/chartex" xmlns:cx7="http://schemas.microsoft.com/office/drawing/2016/5/13/chartex" xmlns:cx8="http://schemas.microsoft.com/office/drawing/2016/5/14/chartex" xmlns:mc="http://schemas.openxmlformats.org/markup-compatibility/2006" xmlns:aink="http://schemas.microsoft.com/office/drawing/2016/ink" xmlns:am3d="http://schemas.microsoft.com/office/drawing/2017/model3d" xmlns:o="urn:schemas-microsoft-com:office:office" xmlns:oel="http://schemas.microsoft.com/office/2019/extlst" xmlns:r="http://schemas.openxmlformats.org/officeDocument/2006/relationships" xmlns:m="http://schemas.openxmlformats.org/officeDocument/2006/math" xmlns:v="urn:schemas-microsoft-com:vml" xmlns:wp14="http://schemas.microsoft.com/office/word/2010/wordprocessingDrawing" xmlns:wp="http://schemas.openxmlformats.org/drawingml/2006/wordprocessingDrawing" xmlns:w10="urn:schemas-microsoft-com:office:word" xmlns:w="http://schemas.openxmlformats.org/wordprocessingml/2006/main" xmlns:w14="http://schemas.microsoft.com/office/word/2010/wordml" xmlns:w15="http://schemas.microsoft.com/office/word/2012/wordml" xmlns:w16cex="http://schemas.microsoft.com/office/word/2018/wordml/cex" xmlns:w16cid="http://schemas.microsoft.com/office/word/2016/wordml/cid" xmlns:w16="http://schemas.microsoft.com/office/word/2018/wordml" xmlns:w16du="http://schemas.microsoft.com/office/word/2023/wordml/word16du" xmlns:w16sdtdh="http://schemas.microsoft.com/office/word/2020/wordml/sdtdatahash" xmlns:w16sdtfl="http://schemas.microsoft.com/office/word/2024/wordml/sdtformatlock" xmlns:w16se="http://schemas.microsoft.com/office/word/2015/wordml/symex" xmlns:wpg="http://schemas.microsoft.com/office/word/2010/wordprocessingGroup" xmlns:wpi="http://schemas.microsoft.com/office/word/2010/wordprocessingInk" xmlns:wne="http://schemas.microsoft.com/office/word/2006/wordml" xmlns:wps="http://schemas.microsoft.com/office/word/2010/wordprocessingShape" mc:Ignorable="w14 w15 w16se w16cid w16 w16cex w16sdtdh w16sdtfl w16du wp14">
   <w:body>
     <w:p>
       <w:pPr>
@@ -123,12 +123,21 @@
         </w:rPr>
         <w:t xml:space="preserve"> решенията си в </w:t>
       </w:r>
-      <w:r>
-        <w:rPr>
-          <w:b/>
-          <w:lang w:val="bg-BG"/>
-        </w:rPr>
-        <w:t>judge системата</w:t>
+      <w:proofErr w:type="spellStart"/>
+      <w:r>
+        <w:rPr>
+          <w:b/>
+          <w:lang w:val="bg-BG"/>
+        </w:rPr>
+        <w:t>judge</w:t>
+      </w:r>
+      <w:proofErr w:type="spellEnd"/>
+      <w:r>
+        <w:rPr>
+          <w:b/>
+          <w:lang w:val="bg-BG"/>
+        </w:rPr>
+        <w:t xml:space="preserve"> системата</w:t>
       </w:r>
       <w:r>
         <w:rPr>
@@ -672,18 +681,28 @@
         </w:rPr>
         <w:t>{</w:t>
       </w:r>
+      <w:proofErr w:type="spellStart"/>
       <w:r>
         <w:rPr>
           <w:rFonts w:cstheme="minorHAnsi"/>
           <w:b/>
           <w:lang w:val="bg-BG"/>
         </w:rPr>
-        <w:t>запълненост на басейна в проценти</w:t>
-      </w:r>
+        <w:t>запълненост</w:t>
+      </w:r>
+      <w:proofErr w:type="spellEnd"/>
       <w:r>
         <w:rPr>
           <w:rFonts w:cstheme="minorHAnsi"/>
           <w:b/>
+          <w:lang w:val="bg-BG"/>
+        </w:rPr>
+        <w:t xml:space="preserve"> на басейна в проценти</w:t>
+      </w:r>
+      <w:r>
+        <w:rPr>
+          <w:rFonts w:cstheme="minorHAnsi"/>
+          <w:b/>
         </w:rPr>
         <w:t>}</w:t>
       </w:r>
@@ -707,12 +726,21 @@
           <w:b/>
           <w:lang w:val="bg-BG"/>
         </w:rPr>
-        <w:t>процент вода от първата тръба</w:t>
-      </w:r>
+        <w:t xml:space="preserve">процент вода от първата </w:t>
+      </w:r>
+      <w:proofErr w:type="gramStart"/>
       <w:r>
         <w:rPr>
           <w:rFonts w:cstheme="minorHAnsi"/>
           <w:b/>
+          <w:lang w:val="bg-BG"/>
+        </w:rPr>
+        <w:t>тръба</w:t>
+      </w:r>
+      <w:r>
+        <w:rPr>
+          <w:rFonts w:cstheme="minorHAnsi"/>
+          <w:b/>
         </w:rPr>
         <w:t>}</w:t>
       </w:r>
@@ -721,7 +749,15 @@
           <w:rFonts w:ascii="Consolas" w:hAnsi="Consolas" w:cs="Consolas"/>
           <w:b/>
         </w:rPr>
-        <w:t xml:space="preserve">%. Pipe 2: </w:t>
+        <w:t>%</w:t>
+      </w:r>
+      <w:proofErr w:type="gramEnd"/>
+      <w:r>
+        <w:rPr>
+          <w:rFonts w:ascii="Consolas" w:hAnsi="Consolas" w:cs="Consolas"/>
+          <w:b/>
+        </w:rPr>
+        <w:t xml:space="preserve">. Pipe 2: </w:t>
       </w:r>
       <w:r>
         <w:rPr>
@@ -736,12 +772,21 @@
           <w:b/>
           <w:lang w:val="bg-BG"/>
         </w:rPr>
-        <w:t>процент вода от втората тръба</w:t>
-      </w:r>
+        <w:t xml:space="preserve">процент вода от втората </w:t>
+      </w:r>
+      <w:proofErr w:type="gramStart"/>
       <w:r>
         <w:rPr>
           <w:rFonts w:cstheme="minorHAnsi"/>
           <w:b/>
+          <w:lang w:val="bg-BG"/>
+        </w:rPr>
+        <w:t>тръба</w:t>
+      </w:r>
+      <w:r>
+        <w:rPr>
+          <w:rFonts w:cstheme="minorHAnsi"/>
+          <w:b/>
         </w:rPr>
         <w:t>}</w:t>
       </w:r>
@@ -750,7 +795,15 @@
           <w:rFonts w:ascii="Consolas" w:hAnsi="Consolas" w:cs="Consolas"/>
           <w:b/>
         </w:rPr>
-        <w:t>%.</w:t>
+        <w:t>%</w:t>
+      </w:r>
+      <w:proofErr w:type="gramEnd"/>
+      <w:r>
+        <w:rPr>
+          <w:rFonts w:ascii="Consolas" w:hAnsi="Consolas" w:cs="Consolas"/>
+          <w:b/>
+        </w:rPr>
+        <w:t>.</w:t>
       </w:r>
       <w:r>
         <w:rPr>
@@ -10915,7 +10968,16 @@
         <w:rPr>
           <w:lang w:val="bg-BG"/>
         </w:rPr>
-        <w:t xml:space="preserve">". В случай, че бъде въведено гориво, </w:t>
+        <w:t xml:space="preserve">". </w:t>
+      </w:r>
+      <w:r>
+        <w:t xml:space="preserve">     </w:t>
+      </w:r>
+      <w:r>
+        <w:rPr>
+          <w:lang w:val="bg-BG"/>
+        </w:rPr>
+        <w:t xml:space="preserve">В случай, че бъде въведено гориво, </w:t>
       </w:r>
       <w:r>
         <w:rPr>
@@ -12769,7 +12831,7 @@
 </file>
 
 <file path=word/endnotes.xml><?xml version="1.0" encoding="utf-8"?>
-<w:endnotes xmlns:wpc="http://schemas.microsoft.com/office/word/2010/wordprocessingCanvas" xmlns:cx="http://schemas.microsoft.com/office/drawing/2014/chartex" xmlns:cx1="http://schemas.microsoft.com/office/drawing/2015/9/8/chartex" xmlns:cx2="http://schemas.microsoft.com/office/drawing/2015/10/21/chartex" xmlns:cx3="http://schemas.microsoft.com/office/drawing/2016/5/9/chartex" xmlns:cx4="http://schemas.microsoft.com/office/drawing/2016/5/10/chartex" xmlns:cx5="http://schemas.microsoft.com/office/drawing/2016/5/11/chartex" xmlns:cx6="http://schemas.microsoft.com/office/drawing/2016/5/12/chartex" xmlns:cx7="http://schemas.microsoft.com/office/drawing/2016/5/13/chartex" xmlns:cx8="http://schemas.microsoft.com/office/drawing/2016/5/14/chartex" xmlns:mc="http://schemas.openxmlformats.org/markup-compatibility/2006" xmlns:aink="http://schemas.microsoft.com/office/drawing/2016/ink" xmlns:am3d="http://schemas.microsoft.com/office/drawing/2017/model3d" xmlns:o="urn:schemas-microsoft-com:office:office" xmlns:oel="http://schemas.microsoft.com/office/2019/extlst" xmlns:r="http://schemas.openxmlformats.org/officeDocument/2006/relationships" xmlns:m="http://schemas.openxmlformats.org/officeDocument/2006/math" xmlns:v="urn:schemas-microsoft-com:vml" xmlns:wp14="http://schemas.microsoft.com/office/word/2010/wordprocessingDrawing" xmlns:wp="http://schemas.openxmlformats.org/drawingml/2006/wordprocessingDrawing" xmlns:w10="urn:schemas-microsoft-com:office:word" xmlns:w="http://schemas.openxmlformats.org/wordprocessingml/2006/main" xmlns:w14="http://schemas.microsoft.com/office/word/2010/wordml" xmlns:w15="http://schemas.microsoft.com/office/word/2012/wordml" xmlns:w16cex="http://schemas.microsoft.com/office/word/2018/wordml/cex" xmlns:w16cid="http://schemas.microsoft.com/office/word/2016/wordml/cid" xmlns:w16="http://schemas.microsoft.com/office/word/2018/wordml" xmlns:w16du="http://schemas.microsoft.com/office/word/2023/wordml/word16du" xmlns:w16sdtdh="http://schemas.microsoft.com/office/word/2020/wordml/sdtdatahash" xmlns:w16se="http://schemas.microsoft.com/office/word/2015/wordml/symex" xmlns:wpg="http://schemas.microsoft.com/office/word/2010/wordprocessingGroup" xmlns:wpi="http://schemas.microsoft.com/office/word/2010/wordprocessingInk" xmlns:wne="http://schemas.microsoft.com/office/word/2006/wordml" xmlns:wps="http://schemas.microsoft.com/office/word/2010/wordprocessingShape" mc:Ignorable="w14 w15 w16se w16cid w16 w16cex w16sdtdh w16du wp14">
+<w:endnotes xmlns:wpc="http://schemas.microsoft.com/office/word/2010/wordprocessingCanvas" xmlns:cx="http://schemas.microsoft.com/office/drawing/2014/chartex" xmlns:cx1="http://schemas.microsoft.com/office/drawing/2015/9/8/chartex" xmlns:cx2="http://schemas.microsoft.com/office/drawing/2015/10/21/chartex" xmlns:cx3="http://schemas.microsoft.com/office/drawing/2016/5/9/chartex" xmlns:cx4="http://schemas.microsoft.com/office/drawing/2016/5/10/chartex" xmlns:cx5="http://schemas.microsoft.com/office/drawing/2016/5/11/chartex" xmlns:cx6="http://schemas.microsoft.com/office/drawing/2016/5/12/chartex" xmlns:cx7="http://schemas.microsoft.com/office/drawing/2016/5/13/chartex" xmlns:cx8="http://schemas.microsoft.com/office/drawing/2016/5/14/chartex" xmlns:mc="http://schemas.openxmlformats.org/markup-compatibility/2006" xmlns:aink="http://schemas.microsoft.com/office/drawing/2016/ink" xmlns:am3d="http://schemas.microsoft.com/office/drawing/2017/model3d" xmlns:o="urn:schemas-microsoft-com:office:office" xmlns:oel="http://schemas.microsoft.com/office/2019/extlst" xmlns:r="http://schemas.openxmlformats.org/officeDocument/2006/relationships" xmlns:m="http://schemas.openxmlformats.org/officeDocument/2006/math" xmlns:v="urn:schemas-microsoft-com:vml" xmlns:wp14="http://schemas.microsoft.com/office/word/2010/wordprocessingDrawing" xmlns:wp="http://schemas.openxmlformats.org/drawingml/2006/wordprocessingDrawing" xmlns:w10="urn:schemas-microsoft-com:office:word" xmlns:w="http://schemas.openxmlformats.org/wordprocessingml/2006/main" xmlns:w14="http://schemas.microsoft.com/office/word/2010/wordml" xmlns:w15="http://schemas.microsoft.com/office/word/2012/wordml" xmlns:w16cex="http://schemas.microsoft.com/office/word/2018/wordml/cex" xmlns:w16cid="http://schemas.microsoft.com/office/word/2016/wordml/cid" xmlns:w16="http://schemas.microsoft.com/office/word/2018/wordml" xmlns:w16du="http://schemas.microsoft.com/office/word/2023/wordml/word16du" xmlns:w16sdtdh="http://schemas.microsoft.com/office/word/2020/wordml/sdtdatahash" xmlns:w16sdtfl="http://schemas.microsoft.com/office/word/2024/wordml/sdtformatlock" xmlns:w16se="http://schemas.microsoft.com/office/word/2015/wordml/symex" xmlns:wpg="http://schemas.microsoft.com/office/word/2010/wordprocessingGroup" xmlns:wpi="http://schemas.microsoft.com/office/word/2010/wordprocessingInk" xmlns:wne="http://schemas.microsoft.com/office/word/2006/wordml" xmlns:wps="http://schemas.microsoft.com/office/word/2010/wordprocessingShape" mc:Ignorable="w14 w15 w16se w16cid w16 w16cex w16sdtdh w16sdtfl w16du wp14">
   <w:endnote w:type="separator" w:id="-1">
     <w:p>
       <w:pPr>
@@ -12794,7 +12856,7 @@
 </file>
 
 <file path=word/footer1.xml><?xml version="1.0" encoding="utf-8"?>
-<w:ftr xmlns:wpc="http://schemas.microsoft.com/office/word/2010/wordprocessingCanvas" xmlns:cx="http://schemas.microsoft.com/office/drawing/2014/chartex" xmlns:cx1="http://schemas.microsoft.com/office/drawing/2015/9/8/chartex" xmlns:cx2="http://schemas.microsoft.com/office/drawing/2015/10/21/chartex" xmlns:cx3="http://schemas.microsoft.com/office/drawing/2016/5/9/chartex" xmlns:cx4="http://schemas.microsoft.com/office/drawing/2016/5/10/chartex" xmlns:cx5="http://schemas.microsoft.com/office/drawing/2016/5/11/chartex" xmlns:cx6="http://schemas.microsoft.com/office/drawing/2016/5/12/chartex" xmlns:cx7="http://schemas.microsoft.com/office/drawing/2016/5/13/chartex" xmlns:cx8="http://schemas.microsoft.com/office/drawing/2016/5/14/chartex" xmlns:mc="http://schemas.openxmlformats.org/markup-compatibility/2006" xmlns:aink="http://schemas.microsoft.com/office/drawing/2016/ink" xmlns:am3d="http://schemas.microsoft.com/office/drawing/2017/model3d" xmlns:o="urn:schemas-microsoft-com:office:office" xmlns:oel="http://schemas.microsoft.com/office/2019/extlst" xmlns:r="http://schemas.openxmlformats.org/officeDocument/2006/relationships" xmlns:m="http://schemas.openxmlformats.org/officeDocument/2006/math" xmlns:v="urn:schemas-microsoft-com:vml" xmlns:wp14="http://schemas.microsoft.com/office/word/2010/wordprocessingDrawing" xmlns:wp="http://schemas.openxmlformats.org/drawingml/2006/wordprocessingDrawing" xmlns:w10="urn:schemas-microsoft-com:office:word" xmlns:w="http://schemas.openxmlformats.org/wordprocessingml/2006/main" xmlns:w14="http://schemas.microsoft.com/office/word/2010/wordml" xmlns:w15="http://schemas.microsoft.com/office/word/2012/wordml" xmlns:w16cex="http://schemas.microsoft.com/office/word/2018/wordml/cex" xmlns:w16cid="http://schemas.microsoft.com/office/word/2016/wordml/cid" xmlns:w16="http://schemas.microsoft.com/office/word/2018/wordml" xmlns:w16du="http://schemas.microsoft.com/office/word/2023/wordml/word16du" xmlns:w16sdtdh="http://schemas.microsoft.com/office/word/2020/wordml/sdtdatahash" xmlns:w16se="http://schemas.microsoft.com/office/word/2015/wordml/symex" xmlns:wpg="http://schemas.microsoft.com/office/word/2010/wordprocessingGroup" xmlns:wpi="http://schemas.microsoft.com/office/word/2010/wordprocessingInk" xmlns:wne="http://schemas.microsoft.com/office/word/2006/wordml" xmlns:wps="http://schemas.microsoft.com/office/word/2010/wordprocessingShape" mc:Ignorable="w14 w15 w16se w16cid w16 w16cex w16sdtdh w16du wp14">
+<w:ftr xmlns:wpc="http://schemas.microsoft.com/office/word/2010/wordprocessingCanvas" xmlns:cx="http://schemas.microsoft.com/office/drawing/2014/chartex" xmlns:cx1="http://schemas.microsoft.com/office/drawing/2015/9/8/chartex" xmlns:cx2="http://schemas.microsoft.com/office/drawing/2015/10/21/chartex" xmlns:cx3="http://schemas.microsoft.com/office/drawing/2016/5/9/chartex" xmlns:cx4="http://schemas.microsoft.com/office/drawing/2016/5/10/chartex" xmlns:cx5="http://schemas.microsoft.com/office/drawing/2016/5/11/chartex" xmlns:cx6="http://schemas.microsoft.com/office/drawing/2016/5/12/chartex" xmlns:cx7="http://schemas.microsoft.com/office/drawing/2016/5/13/chartex" xmlns:cx8="http://schemas.microsoft.com/office/drawing/2016/5/14/chartex" xmlns:mc="http://schemas.openxmlformats.org/markup-compatibility/2006" xmlns:aink="http://schemas.microsoft.com/office/drawing/2016/ink" xmlns:am3d="http://schemas.microsoft.com/office/drawing/2017/model3d" xmlns:o="urn:schemas-microsoft-com:office:office" xmlns:oel="http://schemas.microsoft.com/office/2019/extlst" xmlns:r="http://schemas.openxmlformats.org/officeDocument/2006/relationships" xmlns:m="http://schemas.openxmlformats.org/officeDocument/2006/math" xmlns:v="urn:schemas-microsoft-com:vml" xmlns:wp14="http://schemas.microsoft.com/office/word/2010/wordprocessingDrawing" xmlns:wp="http://schemas.openxmlformats.org/drawingml/2006/wordprocessingDrawing" xmlns:w10="urn:schemas-microsoft-com:office:word" xmlns:w="http://schemas.openxmlformats.org/wordprocessingml/2006/main" xmlns:w14="http://schemas.microsoft.com/office/word/2010/wordml" xmlns:w15="http://schemas.microsoft.com/office/word/2012/wordml" xmlns:w16cex="http://schemas.microsoft.com/office/word/2018/wordml/cex" xmlns:w16cid="http://schemas.microsoft.com/office/word/2016/wordml/cid" xmlns:w16="http://schemas.microsoft.com/office/word/2018/wordml" xmlns:w16du="http://schemas.microsoft.com/office/word/2023/wordml/word16du" xmlns:w16sdtdh="http://schemas.microsoft.com/office/word/2020/wordml/sdtdatahash" xmlns:w16sdtfl="http://schemas.microsoft.com/office/word/2024/wordml/sdtformatlock" xmlns:w16se="http://schemas.microsoft.com/office/word/2015/wordml/symex" xmlns:wpg="http://schemas.microsoft.com/office/word/2010/wordprocessingGroup" xmlns:wpi="http://schemas.microsoft.com/office/word/2010/wordprocessingInk" xmlns:wne="http://schemas.microsoft.com/office/word/2006/wordml" xmlns:wps="http://schemas.microsoft.com/office/word/2010/wordprocessingShape" mc:Ignorable="w14 w15 w16se w16cid w16 w16cex w16sdtdh w16sdtfl w16du wp14">
   <w:p>
     <w:pPr>
       <w:pStyle w:val="a5"/>
@@ -12804,7 +12866,7 @@
 </file>
 
 <file path=word/footer2.xml><?xml version="1.0" encoding="utf-8"?>
-<w:ftr xmlns:wpc="http://schemas.microsoft.com/office/word/2010/wordprocessingCanvas" xmlns:cx="http://schemas.microsoft.com/office/drawing/2014/chartex" xmlns:cx1="http://schemas.microsoft.com/office/drawing/2015/9/8/chartex" xmlns:cx2="http://schemas.microsoft.com/office/drawing/2015/10/21/chartex" xmlns:cx3="http://schemas.microsoft.com/office/drawing/2016/5/9/chartex" xmlns:cx4="http://schemas.microsoft.com/office/drawing/2016/5/10/chartex" xmlns:cx5="http://schemas.microsoft.com/office/drawing/2016/5/11/chartex" xmlns:cx6="http://schemas.microsoft.com/office/drawing/2016/5/12/chartex" xmlns:cx7="http://schemas.microsoft.com/office/drawing/2016/5/13/chartex" xmlns:cx8="http://schemas.microsoft.com/office/drawing/2016/5/14/chartex" xmlns:mc="http://schemas.openxmlformats.org/markup-compatibility/2006" xmlns:aink="http://schemas.microsoft.com/office/drawing/2016/ink" xmlns:am3d="http://schemas.microsoft.com/office/drawing/2017/model3d" xmlns:o="urn:schemas-microsoft-com:office:office" xmlns:oel="http://schemas.microsoft.com/office/2019/extlst" xmlns:r="http://schemas.openxmlformats.org/officeDocument/2006/relationships" xmlns:m="http://schemas.openxmlformats.org/officeDocument/2006/math" xmlns:v="urn:schemas-microsoft-com:vml" xmlns:wp14="http://schemas.microsoft.com/office/word/2010/wordprocessingDrawing" xmlns:wp="http://schemas.openxmlformats.org/drawingml/2006/wordprocessingDrawing" xmlns:w10="urn:schemas-microsoft-com:office:word" xmlns:w="http://schemas.openxmlformats.org/wordprocessingml/2006/main" xmlns:w14="http://schemas.microsoft.com/office/word/2010/wordml" xmlns:w15="http://schemas.microsoft.com/office/word/2012/wordml" xmlns:w16cex="http://schemas.microsoft.com/office/word/2018/wordml/cex" xmlns:w16cid="http://schemas.microsoft.com/office/word/2016/wordml/cid" xmlns:w16="http://schemas.microsoft.com/office/word/2018/wordml" xmlns:w16du="http://schemas.microsoft.com/office/word/2023/wordml/word16du" xmlns:w16sdtdh="http://schemas.microsoft.com/office/word/2020/wordml/sdtdatahash" xmlns:w16se="http://schemas.microsoft.com/office/word/2015/wordml/symex" xmlns:wpg="http://schemas.microsoft.com/office/word/2010/wordprocessingGroup" xmlns:wpi="http://schemas.microsoft.com/office/word/2010/wordprocessingInk" xmlns:wne="http://schemas.microsoft.com/office/word/2006/wordml" xmlns:wps="http://schemas.microsoft.com/office/word/2010/wordprocessingShape" mc:Ignorable="w14 w15 w16se w16cid w16 w16cex w16sdtdh w16du wp14">
+<w:ftr xmlns:wpc="http://schemas.microsoft.com/office/word/2010/wordprocessingCanvas" xmlns:cx="http://schemas.microsoft.com/office/drawing/2014/chartex" xmlns:cx1="http://schemas.microsoft.com/office/drawing/2015/9/8/chartex" xmlns:cx2="http://schemas.microsoft.com/office/drawing/2015/10/21/chartex" xmlns:cx3="http://schemas.microsoft.com/office/drawing/2016/5/9/chartex" xmlns:cx4="http://schemas.microsoft.com/office/drawing/2016/5/10/chartex" xmlns:cx5="http://schemas.microsoft.com/office/drawing/2016/5/11/chartex" xmlns:cx6="http://schemas.microsoft.com/office/drawing/2016/5/12/chartex" xmlns:cx7="http://schemas.microsoft.com/office/drawing/2016/5/13/chartex" xmlns:cx8="http://schemas.microsoft.com/office/drawing/2016/5/14/chartex" xmlns:mc="http://schemas.openxmlformats.org/markup-compatibility/2006" xmlns:aink="http://schemas.microsoft.com/office/drawing/2016/ink" xmlns:am3d="http://schemas.microsoft.com/office/drawing/2017/model3d" xmlns:o="urn:schemas-microsoft-com:office:office" xmlns:oel="http://schemas.microsoft.com/office/2019/extlst" xmlns:r="http://schemas.openxmlformats.org/officeDocument/2006/relationships" xmlns:m="http://schemas.openxmlformats.org/officeDocument/2006/math" xmlns:v="urn:schemas-microsoft-com:vml" xmlns:wp14="http://schemas.microsoft.com/office/word/2010/wordprocessingDrawing" xmlns:wp="http://schemas.openxmlformats.org/drawingml/2006/wordprocessingDrawing" xmlns:w10="urn:schemas-microsoft-com:office:word" xmlns:w="http://schemas.openxmlformats.org/wordprocessingml/2006/main" xmlns:w14="http://schemas.microsoft.com/office/word/2010/wordml" xmlns:w15="http://schemas.microsoft.com/office/word/2012/wordml" xmlns:w16cex="http://schemas.microsoft.com/office/word/2018/wordml/cex" xmlns:w16cid="http://schemas.microsoft.com/office/word/2016/wordml/cid" xmlns:w16="http://schemas.microsoft.com/office/word/2018/wordml" xmlns:w16du="http://schemas.microsoft.com/office/word/2023/wordml/word16du" xmlns:w16sdtdh="http://schemas.microsoft.com/office/word/2020/wordml/sdtdatahash" xmlns:w16sdtfl="http://schemas.microsoft.com/office/word/2024/wordml/sdtformatlock" xmlns:w16se="http://schemas.microsoft.com/office/word/2015/wordml/symex" xmlns:wpg="http://schemas.microsoft.com/office/word/2010/wordprocessingGroup" xmlns:wpi="http://schemas.microsoft.com/office/word/2010/wordprocessingInk" xmlns:wne="http://schemas.microsoft.com/office/word/2006/wordml" xmlns:wps="http://schemas.microsoft.com/office/word/2010/wordprocessingShape" mc:Ignorable="w14 w15 w16se w16cid w16 w16cex w16sdtdh w16sdtfl w16du wp14">
   <w:p>
     <w:pPr>
       <w:pStyle w:val="a5"/>
@@ -15238,7 +15300,7 @@
 </file>
 
 <file path=word/footer3.xml><?xml version="1.0" encoding="utf-8"?>
-<w:ftr xmlns:wpc="http://schemas.microsoft.com/office/word/2010/wordprocessingCanvas" xmlns:cx="http://schemas.microsoft.com/office/drawing/2014/chartex" xmlns:cx1="http://schemas.microsoft.com/office/drawing/2015/9/8/chartex" xmlns:cx2="http://schemas.microsoft.com/office/drawing/2015/10/21/chartex" xmlns:cx3="http://schemas.microsoft.com/office/drawing/2016/5/9/chartex" xmlns:cx4="http://schemas.microsoft.com/office/drawing/2016/5/10/chartex" xmlns:cx5="http://schemas.microsoft.com/office/drawing/2016/5/11/chartex" xmlns:cx6="http://schemas.microsoft.com/office/drawing/2016/5/12/chartex" xmlns:cx7="http://schemas.microsoft.com/office/drawing/2016/5/13/chartex" xmlns:cx8="http://schemas.microsoft.com/office/drawing/2016/5/14/chartex" xmlns:mc="http://schemas.openxmlformats.org/markup-compatibility/2006" xmlns:aink="http://schemas.microsoft.com/office/drawing/2016/ink" xmlns:am3d="http://schemas.microsoft.com/office/drawing/2017/model3d" xmlns:o="urn:schemas-microsoft-com:office:office" xmlns:oel="http://schemas.microsoft.com/office/2019/extlst" xmlns:r="http://schemas.openxmlformats.org/officeDocument/2006/relationships" xmlns:m="http://schemas.openxmlformats.org/officeDocument/2006/math" xmlns:v="urn:schemas-microsoft-com:vml" xmlns:wp14="http://schemas.microsoft.com/office/word/2010/wordprocessingDrawing" xmlns:wp="http://schemas.openxmlformats.org/drawingml/2006/wordprocessingDrawing" xmlns:w10="urn:schemas-microsoft-com:office:word" xmlns:w="http://schemas.openxmlformats.org/wordprocessingml/2006/main" xmlns:w14="http://schemas.microsoft.com/office/word/2010/wordml" xmlns:w15="http://schemas.microsoft.com/office/word/2012/wordml" xmlns:w16cex="http://schemas.microsoft.com/office/word/2018/wordml/cex" xmlns:w16cid="http://schemas.microsoft.com/office/word/2016/wordml/cid" xmlns:w16="http://schemas.microsoft.com/office/word/2018/wordml" xmlns:w16du="http://schemas.microsoft.com/office/word/2023/wordml/word16du" xmlns:w16sdtdh="http://schemas.microsoft.com/office/word/2020/wordml/sdtdatahash" xmlns:w16se="http://schemas.microsoft.com/office/word/2015/wordml/symex" xmlns:wpg="http://schemas.microsoft.com/office/word/2010/wordprocessingGroup" xmlns:wpi="http://schemas.microsoft.com/office/word/2010/wordprocessingInk" xmlns:wne="http://schemas.microsoft.com/office/word/2006/wordml" xmlns:wps="http://schemas.microsoft.com/office/word/2010/wordprocessingShape" mc:Ignorable="w14 w15 w16se w16cid w16 w16cex w16sdtdh w16du wp14">
+<w:ftr xmlns:wpc="http://schemas.microsoft.com/office/word/2010/wordprocessingCanvas" xmlns:cx="http://schemas.microsoft.com/office/drawing/2014/chartex" xmlns:cx1="http://schemas.microsoft.com/office/drawing/2015/9/8/chartex" xmlns:cx2="http://schemas.microsoft.com/office/drawing/2015/10/21/chartex" xmlns:cx3="http://schemas.microsoft.com/office/drawing/2016/5/9/chartex" xmlns:cx4="http://schemas.microsoft.com/office/drawing/2016/5/10/chartex" xmlns:cx5="http://schemas.microsoft.com/office/drawing/2016/5/11/chartex" xmlns:cx6="http://schemas.microsoft.com/office/drawing/2016/5/12/chartex" xmlns:cx7="http://schemas.microsoft.com/office/drawing/2016/5/13/chartex" xmlns:cx8="http://schemas.microsoft.com/office/drawing/2016/5/14/chartex" xmlns:mc="http://schemas.openxmlformats.org/markup-compatibility/2006" xmlns:aink="http://schemas.microsoft.com/office/drawing/2016/ink" xmlns:am3d="http://schemas.microsoft.com/office/drawing/2017/model3d" xmlns:o="urn:schemas-microsoft-com:office:office" xmlns:oel="http://schemas.microsoft.com/office/2019/extlst" xmlns:r="http://schemas.openxmlformats.org/officeDocument/2006/relationships" xmlns:m="http://schemas.openxmlformats.org/officeDocument/2006/math" xmlns:v="urn:schemas-microsoft-com:vml" xmlns:wp14="http://schemas.microsoft.com/office/word/2010/wordprocessingDrawing" xmlns:wp="http://schemas.openxmlformats.org/drawingml/2006/wordprocessingDrawing" xmlns:w10="urn:schemas-microsoft-com:office:word" xmlns:w="http://schemas.openxmlformats.org/wordprocessingml/2006/main" xmlns:w14="http://schemas.microsoft.com/office/word/2010/wordml" xmlns:w15="http://schemas.microsoft.com/office/word/2012/wordml" xmlns:w16cex="http://schemas.microsoft.com/office/word/2018/wordml/cex" xmlns:w16cid="http://schemas.microsoft.com/office/word/2016/wordml/cid" xmlns:w16="http://schemas.microsoft.com/office/word/2018/wordml" xmlns:w16du="http://schemas.microsoft.com/office/word/2023/wordml/word16du" xmlns:w16sdtdh="http://schemas.microsoft.com/office/word/2020/wordml/sdtdatahash" xmlns:w16sdtfl="http://schemas.microsoft.com/office/word/2024/wordml/sdtformatlock" xmlns:w16se="http://schemas.microsoft.com/office/word/2015/wordml/symex" xmlns:wpg="http://schemas.microsoft.com/office/word/2010/wordprocessingGroup" xmlns:wpi="http://schemas.microsoft.com/office/word/2010/wordprocessingInk" xmlns:wne="http://schemas.microsoft.com/office/word/2006/wordml" xmlns:wps="http://schemas.microsoft.com/office/word/2010/wordprocessingShape" mc:Ignorable="w14 w15 w16se w16cid w16 w16cex w16sdtdh w16sdtfl w16du wp14">
   <w:p>
     <w:pPr>
       <w:pStyle w:val="a5"/>
@@ -15248,7 +15310,7 @@
 </file>
 
 <file path=word/footer4.xml><?xml version="1.0" encoding="utf-8"?>
-<w:ftr xmlns:wpc="http://schemas.microsoft.com/office/word/2010/wordprocessingCanvas" xmlns:cx="http://schemas.microsoft.com/office/drawing/2014/chartex" xmlns:cx1="http://schemas.microsoft.com/office/drawing/2015/9/8/chartex" xmlns:cx2="http://schemas.microsoft.com/office/drawing/2015/10/21/chartex" xmlns:cx3="http://schemas.microsoft.com/office/drawing/2016/5/9/chartex" xmlns:cx4="http://schemas.microsoft.com/office/drawing/2016/5/10/chartex" xmlns:cx5="http://schemas.microsoft.com/office/drawing/2016/5/11/chartex" xmlns:cx6="http://schemas.microsoft.com/office/drawing/2016/5/12/chartex" xmlns:cx7="http://schemas.microsoft.com/office/drawing/2016/5/13/chartex" xmlns:cx8="http://schemas.microsoft.com/office/drawing/2016/5/14/chartex" xmlns:mc="http://schemas.openxmlformats.org/markup-compatibility/2006" xmlns:aink="http://schemas.microsoft.com/office/drawing/2016/ink" xmlns:am3d="http://schemas.microsoft.com/office/drawing/2017/model3d" xmlns:o="urn:schemas-microsoft-com:office:office" xmlns:oel="http://schemas.microsoft.com/office/2019/extlst" xmlns:r="http://schemas.openxmlformats.org/officeDocument/2006/relationships" xmlns:m="http://schemas.openxmlformats.org/officeDocument/2006/math" xmlns:v="urn:schemas-microsoft-com:vml" xmlns:wp14="http://schemas.microsoft.com/office/word/2010/wordprocessingDrawing" xmlns:wp="http://schemas.openxmlformats.org/drawingml/2006/wordprocessingDrawing" xmlns:w10="urn:schemas-microsoft-com:office:word" xmlns:w="http://schemas.openxmlformats.org/wordprocessingml/2006/main" xmlns:w14="http://schemas.microsoft.com/office/word/2010/wordml" xmlns:w15="http://schemas.microsoft.com/office/word/2012/wordml" xmlns:w16cex="http://schemas.microsoft.com/office/word/2018/wordml/cex" xmlns:w16cid="http://schemas.microsoft.com/office/word/2016/wordml/cid" xmlns:w16="http://schemas.microsoft.com/office/word/2018/wordml" xmlns:w16du="http://schemas.microsoft.com/office/word/2023/wordml/word16du" xmlns:w16sdtdh="http://schemas.microsoft.com/office/word/2020/wordml/sdtdatahash" xmlns:w16se="http://schemas.microsoft.com/office/word/2015/wordml/symex" xmlns:wpg="http://schemas.microsoft.com/office/word/2010/wordprocessingGroup" xmlns:wpi="http://schemas.microsoft.com/office/word/2010/wordprocessingInk" xmlns:wne="http://schemas.microsoft.com/office/word/2006/wordml" xmlns:wps="http://schemas.microsoft.com/office/word/2010/wordprocessingShape" mc:Ignorable="w14 w15 w16se w16cid w16 w16cex w16sdtdh w16du wp14">
+<w:ftr xmlns:wpc="http://schemas.microsoft.com/office/word/2010/wordprocessingCanvas" xmlns:cx="http://schemas.microsoft.com/office/drawing/2014/chartex" xmlns:cx1="http://schemas.microsoft.com/office/drawing/2015/9/8/chartex" xmlns:cx2="http://schemas.microsoft.com/office/drawing/2015/10/21/chartex" xmlns:cx3="http://schemas.microsoft.com/office/drawing/2016/5/9/chartex" xmlns:cx4="http://schemas.microsoft.com/office/drawing/2016/5/10/chartex" xmlns:cx5="http://schemas.microsoft.com/office/drawing/2016/5/11/chartex" xmlns:cx6="http://schemas.microsoft.com/office/drawing/2016/5/12/chartex" xmlns:cx7="http://schemas.microsoft.com/office/drawing/2016/5/13/chartex" xmlns:cx8="http://schemas.microsoft.com/office/drawing/2016/5/14/chartex" xmlns:mc="http://schemas.openxmlformats.org/markup-compatibility/2006" xmlns:aink="http://schemas.microsoft.com/office/drawing/2016/ink" xmlns:am3d="http://schemas.microsoft.com/office/drawing/2017/model3d" xmlns:o="urn:schemas-microsoft-com:office:office" xmlns:oel="http://schemas.microsoft.com/office/2019/extlst" xmlns:r="http://schemas.openxmlformats.org/officeDocument/2006/relationships" xmlns:m="http://schemas.openxmlformats.org/officeDocument/2006/math" xmlns:v="urn:schemas-microsoft-com:vml" xmlns:wp14="http://schemas.microsoft.com/office/word/2010/wordprocessingDrawing" xmlns:wp="http://schemas.openxmlformats.org/drawingml/2006/wordprocessingDrawing" xmlns:w10="urn:schemas-microsoft-com:office:word" xmlns:w="http://schemas.openxmlformats.org/wordprocessingml/2006/main" xmlns:w14="http://schemas.microsoft.com/office/word/2010/wordml" xmlns:w15="http://schemas.microsoft.com/office/word/2012/wordml" xmlns:w16cex="http://schemas.microsoft.com/office/word/2018/wordml/cex" xmlns:w16cid="http://schemas.microsoft.com/office/word/2016/wordml/cid" xmlns:w16="http://schemas.microsoft.com/office/word/2018/wordml" xmlns:w16du="http://schemas.microsoft.com/office/word/2023/wordml/word16du" xmlns:w16sdtdh="http://schemas.microsoft.com/office/word/2020/wordml/sdtdatahash" xmlns:w16sdtfl="http://schemas.microsoft.com/office/word/2024/wordml/sdtformatlock" xmlns:w16se="http://schemas.microsoft.com/office/word/2015/wordml/symex" xmlns:wpg="http://schemas.microsoft.com/office/word/2010/wordprocessingGroup" xmlns:wpi="http://schemas.microsoft.com/office/word/2010/wordprocessingInk" xmlns:wne="http://schemas.microsoft.com/office/word/2006/wordml" xmlns:wps="http://schemas.microsoft.com/office/word/2010/wordprocessingShape" mc:Ignorable="w14 w15 w16se w16cid w16 w16cex w16sdtdh w16sdtfl w16du wp14">
   <w:p>
     <w:pPr>
       <w:pStyle w:val="a5"/>
@@ -17677,7 +17739,7 @@
 </file>
 
 <file path=word/footnotes.xml><?xml version="1.0" encoding="utf-8"?>
-<w:footnotes xmlns:wpc="http://schemas.microsoft.com/office/word/2010/wordprocessingCanvas" xmlns:cx="http://schemas.microsoft.com/office/drawing/2014/chartex" xmlns:cx1="http://schemas.microsoft.com/office/drawing/2015/9/8/chartex" xmlns:cx2="http://schemas.microsoft.com/office/drawing/2015/10/21/chartex" xmlns:cx3="http://schemas.microsoft.com/office/drawing/2016/5/9/chartex" xmlns:cx4="http://schemas.microsoft.com/office/drawing/2016/5/10/chartex" xmlns:cx5="http://schemas.microsoft.com/office/drawing/2016/5/11/chartex" xmlns:cx6="http://schemas.microsoft.com/office/drawing/2016/5/12/chartex" xmlns:cx7="http://schemas.microsoft.com/office/drawing/2016/5/13/chartex" xmlns:cx8="http://schemas.microsoft.com/office/drawing/2016/5/14/chartex" xmlns:mc="http://schemas.openxmlformats.org/markup-compatibility/2006" xmlns:aink="http://schemas.microsoft.com/office/drawing/2016/ink" xmlns:am3d="http://schemas.microsoft.com/office/drawing/2017/model3d" xmlns:o="urn:schemas-microsoft-com:office:office" xmlns:oel="http://schemas.microsoft.com/office/2019/extlst" xmlns:r="http://schemas.openxmlformats.org/officeDocument/2006/relationships" xmlns:m="http://schemas.openxmlformats.org/officeDocument/2006/math" xmlns:v="urn:schemas-microsoft-com:vml" xmlns:wp14="http://schemas.microsoft.com/office/word/2010/wordprocessingDrawing" xmlns:wp="http://schemas.openxmlformats.org/drawingml/2006/wordprocessingDrawing" xmlns:w10="urn:schemas-microsoft-com:office:word" xmlns:w="http://schemas.openxmlformats.org/wordprocessingml/2006/main" xmlns:w14="http://schemas.microsoft.com/office/word/2010/wordml" xmlns:w15="http://schemas.microsoft.com/office/word/2012/wordml" xmlns:w16cex="http://schemas.microsoft.com/office/word/2018/wordml/cex" xmlns:w16cid="http://schemas.microsoft.com/office/word/2016/wordml/cid" xmlns:w16="http://schemas.microsoft.com/office/word/2018/wordml" xmlns:w16du="http://schemas.microsoft.com/office/word/2023/wordml/word16du" xmlns:w16sdtdh="http://schemas.microsoft.com/office/word/2020/wordml/sdtdatahash" xmlns:w16se="http://schemas.microsoft.com/office/word/2015/wordml/symex" xmlns:wpg="http://schemas.microsoft.com/office/word/2010/wordprocessingGroup" xmlns:wpi="http://schemas.microsoft.com/office/word/2010/wordprocessingInk" xmlns:wne="http://schemas.microsoft.com/office/word/2006/wordml" xmlns:wps="http://schemas.microsoft.com/office/word/2010/wordprocessingShape" mc:Ignorable="w14 w15 w16se w16cid w16 w16cex w16sdtdh w16du wp14">
+<w:footnotes xmlns:wpc="http://schemas.microsoft.com/office/word/2010/wordprocessingCanvas" xmlns:cx="http://schemas.microsoft.com/office/drawing/2014/chartex" xmlns:cx1="http://schemas.microsoft.com/office/drawing/2015/9/8/chartex" xmlns:cx2="http://schemas.microsoft.com/office/drawing/2015/10/21/chartex" xmlns:cx3="http://schemas.microsoft.com/office/drawing/2016/5/9/chartex" xmlns:cx4="http://schemas.microsoft.com/office/drawing/2016/5/10/chartex" xmlns:cx5="http://schemas.microsoft.com/office/drawing/2016/5/11/chartex" xmlns:cx6="http://schemas.microsoft.com/office/drawing/2016/5/12/chartex" xmlns:cx7="http://schemas.microsoft.com/office/drawing/2016/5/13/chartex" xmlns:cx8="http://schemas.microsoft.com/office/drawing/2016/5/14/chartex" xmlns:mc="http://schemas.openxmlformats.org/markup-compatibility/2006" xmlns:aink="http://schemas.microsoft.com/office/drawing/2016/ink" xmlns:am3d="http://schemas.microsoft.com/office/drawing/2017/model3d" xmlns:o="urn:schemas-microsoft-com:office:office" xmlns:oel="http://schemas.microsoft.com/office/2019/extlst" xmlns:r="http://schemas.openxmlformats.org/officeDocument/2006/relationships" xmlns:m="http://schemas.openxmlformats.org/officeDocument/2006/math" xmlns:v="urn:schemas-microsoft-com:vml" xmlns:wp14="http://schemas.microsoft.com/office/word/2010/wordprocessingDrawing" xmlns:wp="http://schemas.openxmlformats.org/drawingml/2006/wordprocessingDrawing" xmlns:w10="urn:schemas-microsoft-com:office:word" xmlns:w="http://schemas.openxmlformats.org/wordprocessingml/2006/main" xmlns:w14="http://schemas.microsoft.com/office/word/2010/wordml" xmlns:w15="http://schemas.microsoft.com/office/word/2012/wordml" xmlns:w16cex="http://schemas.microsoft.com/office/word/2018/wordml/cex" xmlns:w16cid="http://schemas.microsoft.com/office/word/2016/wordml/cid" xmlns:w16="http://schemas.microsoft.com/office/word/2018/wordml" xmlns:w16du="http://schemas.microsoft.com/office/word/2023/wordml/word16du" xmlns:w16sdtdh="http://schemas.microsoft.com/office/word/2020/wordml/sdtdatahash" xmlns:w16sdtfl="http://schemas.microsoft.com/office/word/2024/wordml/sdtformatlock" xmlns:w16se="http://schemas.microsoft.com/office/word/2015/wordml/symex" xmlns:wpg="http://schemas.microsoft.com/office/word/2010/wordprocessingGroup" xmlns:wpi="http://schemas.microsoft.com/office/word/2010/wordprocessingInk" xmlns:wne="http://schemas.microsoft.com/office/word/2006/wordml" xmlns:wps="http://schemas.microsoft.com/office/word/2010/wordprocessingShape" mc:Ignorable="w14 w15 w16se w16cid w16 w16cex w16sdtdh w16sdtfl w16du wp14">
   <w:footnote w:type="separator" w:id="-1">
     <w:p>
       <w:pPr>
@@ -17702,7 +17764,7 @@
 </file>
 
 <file path=word/header1.xml><?xml version="1.0" encoding="utf-8"?>
-<w:hdr xmlns:wpc="http://schemas.microsoft.com/office/word/2010/wordprocessingCanvas" xmlns:cx="http://schemas.microsoft.com/office/drawing/2014/chartex" xmlns:cx1="http://schemas.microsoft.com/office/drawing/2015/9/8/chartex" xmlns:cx2="http://schemas.microsoft.com/office/drawing/2015/10/21/chartex" xmlns:cx3="http://schemas.microsoft.com/office/drawing/2016/5/9/chartex" xmlns:cx4="http://schemas.microsoft.com/office/drawing/2016/5/10/chartex" xmlns:cx5="http://schemas.microsoft.com/office/drawing/2016/5/11/chartex" xmlns:cx6="http://schemas.microsoft.com/office/drawing/2016/5/12/chartex" xmlns:cx7="http://schemas.microsoft.com/office/drawing/2016/5/13/chartex" xmlns:cx8="http://schemas.microsoft.com/office/drawing/2016/5/14/chartex" xmlns:mc="http://schemas.openxmlformats.org/markup-compatibility/2006" xmlns:aink="http://schemas.microsoft.com/office/drawing/2016/ink" xmlns:am3d="http://schemas.microsoft.com/office/drawing/2017/model3d" xmlns:o="urn:schemas-microsoft-com:office:office" xmlns:oel="http://schemas.microsoft.com/office/2019/extlst" xmlns:r="http://schemas.openxmlformats.org/officeDocument/2006/relationships" xmlns:m="http://schemas.openxmlformats.org/officeDocument/2006/math" xmlns:v="urn:schemas-microsoft-com:vml" xmlns:wp14="http://schemas.microsoft.com/office/word/2010/wordprocessingDrawing" xmlns:wp="http://schemas.openxmlformats.org/drawingml/2006/wordprocessingDrawing" xmlns:w10="urn:schemas-microsoft-com:office:word" xmlns:w="http://schemas.openxmlformats.org/wordprocessingml/2006/main" xmlns:w14="http://schemas.microsoft.com/office/word/2010/wordml" xmlns:w15="http://schemas.microsoft.com/office/word/2012/wordml" xmlns:w16cex="http://schemas.microsoft.com/office/word/2018/wordml/cex" xmlns:w16cid="http://schemas.microsoft.com/office/word/2016/wordml/cid" xmlns:w16="http://schemas.microsoft.com/office/word/2018/wordml" xmlns:w16du="http://schemas.microsoft.com/office/word/2023/wordml/word16du" xmlns:w16sdtdh="http://schemas.microsoft.com/office/word/2020/wordml/sdtdatahash" xmlns:w16se="http://schemas.microsoft.com/office/word/2015/wordml/symex" xmlns:wpg="http://schemas.microsoft.com/office/word/2010/wordprocessingGroup" xmlns:wpi="http://schemas.microsoft.com/office/word/2010/wordprocessingInk" xmlns:wne="http://schemas.microsoft.com/office/word/2006/wordml" xmlns:wps="http://schemas.microsoft.com/office/word/2010/wordprocessingShape" mc:Ignorable="w14 w15 w16se w16cid w16 w16cex w16sdtdh w16du wp14">
+<w:hdr xmlns:wpc="http://schemas.microsoft.com/office/word/2010/wordprocessingCanvas" xmlns:cx="http://schemas.microsoft.com/office/drawing/2014/chartex" xmlns:cx1="http://schemas.microsoft.com/office/drawing/2015/9/8/chartex" xmlns:cx2="http://schemas.microsoft.com/office/drawing/2015/10/21/chartex" xmlns:cx3="http://schemas.microsoft.com/office/drawing/2016/5/9/chartex" xmlns:cx4="http://schemas.microsoft.com/office/drawing/2016/5/10/chartex" xmlns:cx5="http://schemas.microsoft.com/office/drawing/2016/5/11/chartex" xmlns:cx6="http://schemas.microsoft.com/office/drawing/2016/5/12/chartex" xmlns:cx7="http://schemas.microsoft.com/office/drawing/2016/5/13/chartex" xmlns:cx8="http://schemas.microsoft.com/office/drawing/2016/5/14/chartex" xmlns:mc="http://schemas.openxmlformats.org/markup-compatibility/2006" xmlns:aink="http://schemas.microsoft.com/office/drawing/2016/ink" xmlns:am3d="http://schemas.microsoft.com/office/drawing/2017/model3d" xmlns:o="urn:schemas-microsoft-com:office:office" xmlns:oel="http://schemas.microsoft.com/office/2019/extlst" xmlns:r="http://schemas.openxmlformats.org/officeDocument/2006/relationships" xmlns:m="http://schemas.openxmlformats.org/officeDocument/2006/math" xmlns:v="urn:schemas-microsoft-com:vml" xmlns:wp14="http://schemas.microsoft.com/office/word/2010/wordprocessingDrawing" xmlns:wp="http://schemas.openxmlformats.org/drawingml/2006/wordprocessingDrawing" xmlns:w10="urn:schemas-microsoft-com:office:word" xmlns:w="http://schemas.openxmlformats.org/wordprocessingml/2006/main" xmlns:w14="http://schemas.microsoft.com/office/word/2010/wordml" xmlns:w15="http://schemas.microsoft.com/office/word/2012/wordml" xmlns:w16cex="http://schemas.microsoft.com/office/word/2018/wordml/cex" xmlns:w16cid="http://schemas.microsoft.com/office/word/2016/wordml/cid" xmlns:w16="http://schemas.microsoft.com/office/word/2018/wordml" xmlns:w16du="http://schemas.microsoft.com/office/word/2023/wordml/word16du" xmlns:w16sdtdh="http://schemas.microsoft.com/office/word/2020/wordml/sdtdatahash" xmlns:w16sdtfl="http://schemas.microsoft.com/office/word/2024/wordml/sdtformatlock" xmlns:w16se="http://schemas.microsoft.com/office/word/2015/wordml/symex" xmlns:wpg="http://schemas.microsoft.com/office/word/2010/wordprocessingGroup" xmlns:wpi="http://schemas.microsoft.com/office/word/2010/wordprocessingInk" xmlns:wne="http://schemas.microsoft.com/office/word/2006/wordml" xmlns:wps="http://schemas.microsoft.com/office/word/2010/wordprocessingShape" mc:Ignorable="w14 w15 w16se w16cid w16 w16cex w16sdtdh w16sdtfl w16du wp14">
   <w:p>
     <w:pPr>
       <w:pStyle w:val="a3"/>
@@ -17712,7 +17774,7 @@
 </file>
 
 <file path=word/header2.xml><?xml version="1.0" encoding="utf-8"?>
-<w:hdr xmlns:wpc="http://schemas.microsoft.com/office/word/2010/wordprocessingCanvas" xmlns:cx="http://schemas.microsoft.com/office/drawing/2014/chartex" xmlns:cx1="http://schemas.microsoft.com/office/drawing/2015/9/8/chartex" xmlns:cx2="http://schemas.microsoft.com/office/drawing/2015/10/21/chartex" xmlns:cx3="http://schemas.microsoft.com/office/drawing/2016/5/9/chartex" xmlns:cx4="http://schemas.microsoft.com/office/drawing/2016/5/10/chartex" xmlns:cx5="http://schemas.microsoft.com/office/drawing/2016/5/11/chartex" xmlns:cx6="http://schemas.microsoft.com/office/drawing/2016/5/12/chartex" xmlns:cx7="http://schemas.microsoft.com/office/drawing/2016/5/13/chartex" xmlns:cx8="http://schemas.microsoft.com/office/drawing/2016/5/14/chartex" xmlns:mc="http://schemas.openxmlformats.org/markup-compatibility/2006" xmlns:aink="http://schemas.microsoft.com/office/drawing/2016/ink" xmlns:am3d="http://schemas.microsoft.com/office/drawing/2017/model3d" xmlns:o="urn:schemas-microsoft-com:office:office" xmlns:oel="http://schemas.microsoft.com/office/2019/extlst" xmlns:r="http://schemas.openxmlformats.org/officeDocument/2006/relationships" xmlns:m="http://schemas.openxmlformats.org/officeDocument/2006/math" xmlns:v="urn:schemas-microsoft-com:vml" xmlns:wp14="http://schemas.microsoft.com/office/word/2010/wordprocessingDrawing" xmlns:wp="http://schemas.openxmlformats.org/drawingml/2006/wordprocessingDrawing" xmlns:w10="urn:schemas-microsoft-com:office:word" xmlns:w="http://schemas.openxmlformats.org/wordprocessingml/2006/main" xmlns:w14="http://schemas.microsoft.com/office/word/2010/wordml" xmlns:w15="http://schemas.microsoft.com/office/word/2012/wordml" xmlns:w16cex="http://schemas.microsoft.com/office/word/2018/wordml/cex" xmlns:w16cid="http://schemas.microsoft.com/office/word/2016/wordml/cid" xmlns:w16="http://schemas.microsoft.com/office/word/2018/wordml" xmlns:w16du="http://schemas.microsoft.com/office/word/2023/wordml/word16du" xmlns:w16sdtdh="http://schemas.microsoft.com/office/word/2020/wordml/sdtdatahash" xmlns:w16se="http://schemas.microsoft.com/office/word/2015/wordml/symex" xmlns:wpg="http://schemas.microsoft.com/office/word/2010/wordprocessingGroup" xmlns:wpi="http://schemas.microsoft.com/office/word/2010/wordprocessingInk" xmlns:wne="http://schemas.microsoft.com/office/word/2006/wordml" xmlns:wps="http://schemas.microsoft.com/office/word/2010/wordprocessingShape" mc:Ignorable="w14 w15 w16se w16cid w16 w16cex w16sdtdh w16du wp14">
+<w:hdr xmlns:wpc="http://schemas.microsoft.com/office/word/2010/wordprocessingCanvas" xmlns:cx="http://schemas.microsoft.com/office/drawing/2014/chartex" xmlns:cx1="http://schemas.microsoft.com/office/drawing/2015/9/8/chartex" xmlns:cx2="http://schemas.microsoft.com/office/drawing/2015/10/21/chartex" xmlns:cx3="http://schemas.microsoft.com/office/drawing/2016/5/9/chartex" xmlns:cx4="http://schemas.microsoft.com/office/drawing/2016/5/10/chartex" xmlns:cx5="http://schemas.microsoft.com/office/drawing/2016/5/11/chartex" xmlns:cx6="http://schemas.microsoft.com/office/drawing/2016/5/12/chartex" xmlns:cx7="http://schemas.microsoft.com/office/drawing/2016/5/13/chartex" xmlns:cx8="http://schemas.microsoft.com/office/drawing/2016/5/14/chartex" xmlns:mc="http://schemas.openxmlformats.org/markup-compatibility/2006" xmlns:aink="http://schemas.microsoft.com/office/drawing/2016/ink" xmlns:am3d="http://schemas.microsoft.com/office/drawing/2017/model3d" xmlns:o="urn:schemas-microsoft-com:office:office" xmlns:oel="http://schemas.microsoft.com/office/2019/extlst" xmlns:r="http://schemas.openxmlformats.org/officeDocument/2006/relationships" xmlns:m="http://schemas.openxmlformats.org/officeDocument/2006/math" xmlns:v="urn:schemas-microsoft-com:vml" xmlns:wp14="http://schemas.microsoft.com/office/word/2010/wordprocessingDrawing" xmlns:wp="http://schemas.openxmlformats.org/drawingml/2006/wordprocessingDrawing" xmlns:w10="urn:schemas-microsoft-com:office:word" xmlns:w="http://schemas.openxmlformats.org/wordprocessingml/2006/main" xmlns:w14="http://schemas.microsoft.com/office/word/2010/wordml" xmlns:w15="http://schemas.microsoft.com/office/word/2012/wordml" xmlns:w16cex="http://schemas.microsoft.com/office/word/2018/wordml/cex" xmlns:w16cid="http://schemas.microsoft.com/office/word/2016/wordml/cid" xmlns:w16="http://schemas.microsoft.com/office/word/2018/wordml" xmlns:w16du="http://schemas.microsoft.com/office/word/2023/wordml/word16du" xmlns:w16sdtdh="http://schemas.microsoft.com/office/word/2020/wordml/sdtdatahash" xmlns:w16sdtfl="http://schemas.microsoft.com/office/word/2024/wordml/sdtformatlock" xmlns:w16se="http://schemas.microsoft.com/office/word/2015/wordml/symex" xmlns:wpg="http://schemas.microsoft.com/office/word/2010/wordprocessingGroup" xmlns:wpi="http://schemas.microsoft.com/office/word/2010/wordprocessingInk" xmlns:wne="http://schemas.microsoft.com/office/word/2006/wordml" xmlns:wps="http://schemas.microsoft.com/office/word/2010/wordprocessingShape" mc:Ignorable="w14 w15 w16se w16cid w16 w16cex w16sdtdh w16sdtfl w16du wp14">
   <w:p>
     <w:pPr>
       <w:pStyle w:val="a3"/>
@@ -17723,7 +17785,7 @@
 </file>
 
 <file path=word/header3.xml><?xml version="1.0" encoding="utf-8"?>
-<w:hdr xmlns:wpc="http://schemas.microsoft.com/office/word/2010/wordprocessingCanvas" xmlns:cx="http://schemas.microsoft.com/office/drawing/2014/chartex" xmlns:cx1="http://schemas.microsoft.com/office/drawing/2015/9/8/chartex" xmlns:cx2="http://schemas.microsoft.com/office/drawing/2015/10/21/chartex" xmlns:cx3="http://schemas.microsoft.com/office/drawing/2016/5/9/chartex" xmlns:cx4="http://schemas.microsoft.com/office/drawing/2016/5/10/chartex" xmlns:cx5="http://schemas.microsoft.com/office/drawing/2016/5/11/chartex" xmlns:cx6="http://schemas.microsoft.com/office/drawing/2016/5/12/chartex" xmlns:cx7="http://schemas.microsoft.com/office/drawing/2016/5/13/chartex" xmlns:cx8="http://schemas.microsoft.com/office/drawing/2016/5/14/chartex" xmlns:mc="http://schemas.openxmlformats.org/markup-compatibility/2006" xmlns:aink="http://schemas.microsoft.com/office/drawing/2016/ink" xmlns:am3d="http://schemas.microsoft.com/office/drawing/2017/model3d" xmlns:o="urn:schemas-microsoft-com:office:office" xmlns:oel="http://schemas.microsoft.com/office/2019/extlst" xmlns:r="http://schemas.openxmlformats.org/officeDocument/2006/relationships" xmlns:m="http://schemas.openxmlformats.org/officeDocument/2006/math" xmlns:v="urn:schemas-microsoft-com:vml" xmlns:wp14="http://schemas.microsoft.com/office/word/2010/wordprocessingDrawing" xmlns:wp="http://schemas.openxmlformats.org/drawingml/2006/wordprocessingDrawing" xmlns:w10="urn:schemas-microsoft-com:office:word" xmlns:w="http://schemas.openxmlformats.org/wordprocessingml/2006/main" xmlns:w14="http://schemas.microsoft.com/office/word/2010/wordml" xmlns:w15="http://schemas.microsoft.com/office/word/2012/wordml" xmlns:w16cex="http://schemas.microsoft.com/office/word/2018/wordml/cex" xmlns:w16cid="http://schemas.microsoft.com/office/word/2016/wordml/cid" xmlns:w16="http://schemas.microsoft.com/office/word/2018/wordml" xmlns:w16du="http://schemas.microsoft.com/office/word/2023/wordml/word16du" xmlns:w16sdtdh="http://schemas.microsoft.com/office/word/2020/wordml/sdtdatahash" xmlns:w16se="http://schemas.microsoft.com/office/word/2015/wordml/symex" xmlns:wpg="http://schemas.microsoft.com/office/word/2010/wordprocessingGroup" xmlns:wpi="http://schemas.microsoft.com/office/word/2010/wordprocessingInk" xmlns:wne="http://schemas.microsoft.com/office/word/2006/wordml" xmlns:wps="http://schemas.microsoft.com/office/word/2010/wordprocessingShape" mc:Ignorable="w14 w15 w16se w16cid w16 w16cex w16sdtdh w16du wp14">
+<w:hdr xmlns:wpc="http://schemas.microsoft.com/office/word/2010/wordprocessingCanvas" xmlns:cx="http://schemas.microsoft.com/office/drawing/2014/chartex" xmlns:cx1="http://schemas.microsoft.com/office/drawing/2015/9/8/chartex" xmlns:cx2="http://schemas.microsoft.com/office/drawing/2015/10/21/chartex" xmlns:cx3="http://schemas.microsoft.com/office/drawing/2016/5/9/chartex" xmlns:cx4="http://schemas.microsoft.com/office/drawing/2016/5/10/chartex" xmlns:cx5="http://schemas.microsoft.com/office/drawing/2016/5/11/chartex" xmlns:cx6="http://schemas.microsoft.com/office/drawing/2016/5/12/chartex" xmlns:cx7="http://schemas.microsoft.com/office/drawing/2016/5/13/chartex" xmlns:cx8="http://schemas.microsoft.com/office/drawing/2016/5/14/chartex" xmlns:mc="http://schemas.openxmlformats.org/markup-compatibility/2006" xmlns:aink="http://schemas.microsoft.com/office/drawing/2016/ink" xmlns:am3d="http://schemas.microsoft.com/office/drawing/2017/model3d" xmlns:o="urn:schemas-microsoft-com:office:office" xmlns:oel="http://schemas.microsoft.com/office/2019/extlst" xmlns:r="http://schemas.openxmlformats.org/officeDocument/2006/relationships" xmlns:m="http://schemas.openxmlformats.org/officeDocument/2006/math" xmlns:v="urn:schemas-microsoft-com:vml" xmlns:wp14="http://schemas.microsoft.com/office/word/2010/wordprocessingDrawing" xmlns:wp="http://schemas.openxmlformats.org/drawingml/2006/wordprocessingDrawing" xmlns:w10="urn:schemas-microsoft-com:office:word" xmlns:w="http://schemas.openxmlformats.org/wordprocessingml/2006/main" xmlns:w14="http://schemas.microsoft.com/office/word/2010/wordml" xmlns:w15="http://schemas.microsoft.com/office/word/2012/wordml" xmlns:w16cex="http://schemas.microsoft.com/office/word/2018/wordml/cex" xmlns:w16cid="http://schemas.microsoft.com/office/word/2016/wordml/cid" xmlns:w16="http://schemas.microsoft.com/office/word/2018/wordml" xmlns:w16du="http://schemas.microsoft.com/office/word/2023/wordml/word16du" xmlns:w16sdtdh="http://schemas.microsoft.com/office/word/2020/wordml/sdtdatahash" xmlns:w16sdtfl="http://schemas.microsoft.com/office/word/2024/wordml/sdtformatlock" xmlns:w16se="http://schemas.microsoft.com/office/word/2015/wordml/symex" xmlns:wpg="http://schemas.microsoft.com/office/word/2010/wordprocessingGroup" xmlns:wpi="http://schemas.microsoft.com/office/word/2010/wordprocessingInk" xmlns:wne="http://schemas.microsoft.com/office/word/2006/wordml" xmlns:wps="http://schemas.microsoft.com/office/word/2010/wordprocessingShape" mc:Ignorable="w14 w15 w16se w16cid w16 w16cex w16sdtdh w16sdtfl w16du wp14">
   <w:p>
     <w:pPr>
       <w:pStyle w:val="a3"/>
@@ -17733,7 +17795,7 @@
 </file>
 
 <file path=word/header4.xml><?xml version="1.0" encoding="utf-8"?>
-<w:hdr xmlns:wpc="http://schemas.microsoft.com/office/word/2010/wordprocessingCanvas" xmlns:cx="http://schemas.microsoft.com/office/drawing/2014/chartex" xmlns:cx1="http://schemas.microsoft.com/office/drawing/2015/9/8/chartex" xmlns:cx2="http://schemas.microsoft.com/office/drawing/2015/10/21/chartex" xmlns:cx3="http://schemas.microsoft.com/office/drawing/2016/5/9/chartex" xmlns:cx4="http://schemas.microsoft.com/office/drawing/2016/5/10/chartex" xmlns:cx5="http://schemas.microsoft.com/office/drawing/2016/5/11/chartex" xmlns:cx6="http://schemas.microsoft.com/office/drawing/2016/5/12/chartex" xmlns:cx7="http://schemas.microsoft.com/office/drawing/2016/5/13/chartex" xmlns:cx8="http://schemas.microsoft.com/office/drawing/2016/5/14/chartex" xmlns:mc="http://schemas.openxmlformats.org/markup-compatibility/2006" xmlns:aink="http://schemas.microsoft.com/office/drawing/2016/ink" xmlns:am3d="http://schemas.microsoft.com/office/drawing/2017/model3d" xmlns:o="urn:schemas-microsoft-com:office:office" xmlns:oel="http://schemas.microsoft.com/office/2019/extlst" xmlns:r="http://schemas.openxmlformats.org/officeDocument/2006/relationships" xmlns:m="http://schemas.openxmlformats.org/officeDocument/2006/math" xmlns:v="urn:schemas-microsoft-com:vml" xmlns:wp14="http://schemas.microsoft.com/office/word/2010/wordprocessingDrawing" xmlns:wp="http://schemas.openxmlformats.org/drawingml/2006/wordprocessingDrawing" xmlns:w10="urn:schemas-microsoft-com:office:word" xmlns:w="http://schemas.openxmlformats.org/wordprocessingml/2006/main" xmlns:w14="http://schemas.microsoft.com/office/word/2010/wordml" xmlns:w15="http://schemas.microsoft.com/office/word/2012/wordml" xmlns:w16cex="http://schemas.microsoft.com/office/word/2018/wordml/cex" xmlns:w16cid="http://schemas.microsoft.com/office/word/2016/wordml/cid" xmlns:w16="http://schemas.microsoft.com/office/word/2018/wordml" xmlns:w16du="http://schemas.microsoft.com/office/word/2023/wordml/word16du" xmlns:w16sdtdh="http://schemas.microsoft.com/office/word/2020/wordml/sdtdatahash" xmlns:w16se="http://schemas.microsoft.com/office/word/2015/wordml/symex" xmlns:wpg="http://schemas.microsoft.com/office/word/2010/wordprocessingGroup" xmlns:wpi="http://schemas.microsoft.com/office/word/2010/wordprocessingInk" xmlns:wne="http://schemas.microsoft.com/office/word/2006/wordml" xmlns:wps="http://schemas.microsoft.com/office/word/2010/wordprocessingShape" mc:Ignorable="w14 w15 w16se w16cid w16 w16cex w16sdtdh w16du wp14">
+<w:hdr xmlns:wpc="http://schemas.microsoft.com/office/word/2010/wordprocessingCanvas" xmlns:cx="http://schemas.microsoft.com/office/drawing/2014/chartex" xmlns:cx1="http://schemas.microsoft.com/office/drawing/2015/9/8/chartex" xmlns:cx2="http://schemas.microsoft.com/office/drawing/2015/10/21/chartex" xmlns:cx3="http://schemas.microsoft.com/office/drawing/2016/5/9/chartex" xmlns:cx4="http://schemas.microsoft.com/office/drawing/2016/5/10/chartex" xmlns:cx5="http://schemas.microsoft.com/office/drawing/2016/5/11/chartex" xmlns:cx6="http://schemas.microsoft.com/office/drawing/2016/5/12/chartex" xmlns:cx7="http://schemas.microsoft.com/office/drawing/2016/5/13/chartex" xmlns:cx8="http://schemas.microsoft.com/office/drawing/2016/5/14/chartex" xmlns:mc="http://schemas.openxmlformats.org/markup-compatibility/2006" xmlns:aink="http://schemas.microsoft.com/office/drawing/2016/ink" xmlns:am3d="http://schemas.microsoft.com/office/drawing/2017/model3d" xmlns:o="urn:schemas-microsoft-com:office:office" xmlns:oel="http://schemas.microsoft.com/office/2019/extlst" xmlns:r="http://schemas.openxmlformats.org/officeDocument/2006/relationships" xmlns:m="http://schemas.openxmlformats.org/officeDocument/2006/math" xmlns:v="urn:schemas-microsoft-com:vml" xmlns:wp14="http://schemas.microsoft.com/office/word/2010/wordprocessingDrawing" xmlns:wp="http://schemas.openxmlformats.org/drawingml/2006/wordprocessingDrawing" xmlns:w10="urn:schemas-microsoft-com:office:word" xmlns:w="http://schemas.openxmlformats.org/wordprocessingml/2006/main" xmlns:w14="http://schemas.microsoft.com/office/word/2010/wordml" xmlns:w15="http://schemas.microsoft.com/office/word/2012/wordml" xmlns:w16cex="http://schemas.microsoft.com/office/word/2018/wordml/cex" xmlns:w16cid="http://schemas.microsoft.com/office/word/2016/wordml/cid" xmlns:w16="http://schemas.microsoft.com/office/word/2018/wordml" xmlns:w16du="http://schemas.microsoft.com/office/word/2023/wordml/word16du" xmlns:w16sdtdh="http://schemas.microsoft.com/office/word/2020/wordml/sdtdatahash" xmlns:w16sdtfl="http://schemas.microsoft.com/office/word/2024/wordml/sdtformatlock" xmlns:w16se="http://schemas.microsoft.com/office/word/2015/wordml/symex" xmlns:wpg="http://schemas.microsoft.com/office/word/2010/wordprocessingGroup" xmlns:wpi="http://schemas.microsoft.com/office/word/2010/wordprocessingInk" xmlns:wne="http://schemas.microsoft.com/office/word/2006/wordml" xmlns:wps="http://schemas.microsoft.com/office/word/2010/wordprocessingShape" mc:Ignorable="w14 w15 w16se w16cid w16 w16cex w16sdtdh w16sdtfl w16du wp14">
   <w:p>
     <w:pPr>
       <w:pStyle w:val="a3"/>
@@ -17744,7 +17806,7 @@
 </file>
 
 <file path=word/numbering.xml><?xml version="1.0" encoding="utf-8"?>
-<w:numbering xmlns:wpc="http://schemas.microsoft.com/office/word/2010/wordprocessingCanvas" xmlns:cx="http://schemas.microsoft.com/office/drawing/2014/chartex" xmlns:cx1="http://schemas.microsoft.com/office/drawing/2015/9/8/chartex" xmlns:cx2="http://schemas.microsoft.com/office/drawing/2015/10/21/chartex" xmlns:cx3="http://schemas.microsoft.com/office/drawing/2016/5/9/chartex" xmlns:cx4="http://schemas.microsoft.com/office/drawing/2016/5/10/chartex" xmlns:cx5="http://schemas.microsoft.com/office/drawing/2016/5/11/chartex" xmlns:cx6="http://schemas.microsoft.com/office/drawing/2016/5/12/chartex" xmlns:cx7="http://schemas.microsoft.com/office/drawing/2016/5/13/chartex" xmlns:cx8="http://schemas.microsoft.com/office/drawing/2016/5/14/chartex" xmlns:mc="http://schemas.openxmlformats.org/markup-compatibility/2006" xmlns:aink="http://schemas.microsoft.com/office/drawing/2016/ink" xmlns:am3d="http://schemas.microsoft.com/office/drawing/2017/model3d" xmlns:o="urn:schemas-microsoft-com:office:office" xmlns:oel="http://schemas.microsoft.com/office/2019/extlst" xmlns:r="http://schemas.openxmlformats.org/officeDocument/2006/relationships" xmlns:m="http://schemas.openxmlformats.org/officeDocument/2006/math" xmlns:v="urn:schemas-microsoft-com:vml" xmlns:wp14="http://schemas.microsoft.com/office/word/2010/wordprocessingDrawing" xmlns:wp="http://schemas.openxmlformats.org/drawingml/2006/wordprocessingDrawing" xmlns:w10="urn:schemas-microsoft-com:office:word" xmlns:w="http://schemas.openxmlformats.org/wordprocessingml/2006/main" xmlns:w14="http://schemas.microsoft.com/office/word/2010/wordml" xmlns:w15="http://schemas.microsoft.com/office/word/2012/wordml" xmlns:w16cex="http://schemas.microsoft.com/office/word/2018/wordml/cex" xmlns:w16cid="http://schemas.microsoft.com/office/word/2016/wordml/cid" xmlns:w16="http://schemas.microsoft.com/office/word/2018/wordml" xmlns:w16du="http://schemas.microsoft.com/office/word/2023/wordml/word16du" xmlns:w16sdtdh="http://schemas.microsoft.com/office/word/2020/wordml/sdtdatahash" xmlns:w16se="http://schemas.microsoft.com/office/word/2015/wordml/symex" xmlns:wpg="http://schemas.microsoft.com/office/word/2010/wordprocessingGroup" xmlns:wpi="http://schemas.microsoft.com/office/word/2010/wordprocessingInk" xmlns:wne="http://schemas.microsoft.com/office/word/2006/wordml" xmlns:wps="http://schemas.microsoft.com/office/word/2010/wordprocessingShape" mc:Ignorable="w14 w15 w16se w16cid w16 w16cex w16sdtdh w16du wp14">
+<w:numbering xmlns:wpc="http://schemas.microsoft.com/office/word/2010/wordprocessingCanvas" xmlns:cx="http://schemas.microsoft.com/office/drawing/2014/chartex" xmlns:cx1="http://schemas.microsoft.com/office/drawing/2015/9/8/chartex" xmlns:cx2="http://schemas.microsoft.com/office/drawing/2015/10/21/chartex" xmlns:cx3="http://schemas.microsoft.com/office/drawing/2016/5/9/chartex" xmlns:cx4="http://schemas.microsoft.com/office/drawing/2016/5/10/chartex" xmlns:cx5="http://schemas.microsoft.com/office/drawing/2016/5/11/chartex" xmlns:cx6="http://schemas.microsoft.com/office/drawing/2016/5/12/chartex" xmlns:cx7="http://schemas.microsoft.com/office/drawing/2016/5/13/chartex" xmlns:cx8="http://schemas.microsoft.com/office/drawing/2016/5/14/chartex" xmlns:mc="http://schemas.openxmlformats.org/markup-compatibility/2006" xmlns:aink="http://schemas.microsoft.com/office/drawing/2016/ink" xmlns:am3d="http://schemas.microsoft.com/office/drawing/2017/model3d" xmlns:o="urn:schemas-microsoft-com:office:office" xmlns:oel="http://schemas.microsoft.com/office/2019/extlst" xmlns:r="http://schemas.openxmlformats.org/officeDocument/2006/relationships" xmlns:m="http://schemas.openxmlformats.org/officeDocument/2006/math" xmlns:v="urn:schemas-microsoft-com:vml" xmlns:wp14="http://schemas.microsoft.com/office/word/2010/wordprocessingDrawing" xmlns:wp="http://schemas.openxmlformats.org/drawingml/2006/wordprocessingDrawing" xmlns:w10="urn:schemas-microsoft-com:office:word" xmlns:w="http://schemas.openxmlformats.org/wordprocessingml/2006/main" xmlns:w14="http://schemas.microsoft.com/office/word/2010/wordml" xmlns:w15="http://schemas.microsoft.com/office/word/2012/wordml" xmlns:w16cex="http://schemas.microsoft.com/office/word/2018/wordml/cex" xmlns:w16cid="http://schemas.microsoft.com/office/word/2016/wordml/cid" xmlns:w16="http://schemas.microsoft.com/office/word/2018/wordml" xmlns:w16du="http://schemas.microsoft.com/office/word/2023/wordml/word16du" xmlns:w16sdtdh="http://schemas.microsoft.com/office/word/2020/wordml/sdtdatahash" xmlns:w16sdtfl="http://schemas.microsoft.com/office/word/2024/wordml/sdtformatlock" xmlns:w16se="http://schemas.microsoft.com/office/word/2015/wordml/symex" xmlns:wpg="http://schemas.microsoft.com/office/word/2010/wordprocessingGroup" xmlns:wpi="http://schemas.microsoft.com/office/word/2010/wordprocessingInk" xmlns:wne="http://schemas.microsoft.com/office/word/2006/wordml" xmlns:wps="http://schemas.microsoft.com/office/word/2010/wordprocessingShape" mc:Ignorable="w14 w15 w16se w16cid w16 w16cex w16sdtdh w16sdtfl w16du wp14">
   <w:abstractNum w:abstractNumId="0" w15:restartNumberingAfterBreak="0">
     <w:nsid w:val="01E31F40"/>
     <w:multiLevelType w:val="hybridMultilevel"/>
@@ -21935,7 +21997,7 @@
 </file>
 
 <file path=word/styles.xml><?xml version="1.0" encoding="utf-8"?>
-<w:styles xmlns:mc="http://schemas.openxmlformats.org/markup-compatibility/2006" xmlns:r="http://schemas.openxmlformats.org/officeDocument/2006/relationships" xmlns:w="http://schemas.openxmlformats.org/wordprocessingml/2006/main" xmlns:w14="http://schemas.microsoft.com/office/word/2010/wordml" xmlns:w15="http://schemas.microsoft.com/office/word/2012/wordml" xmlns:w16cex="http://schemas.microsoft.com/office/word/2018/wordml/cex" xmlns:w16cid="http://schemas.microsoft.com/office/word/2016/wordml/cid" xmlns:w16="http://schemas.microsoft.com/office/word/2018/wordml" xmlns:w16du="http://schemas.microsoft.com/office/word/2023/wordml/word16du" xmlns:w16sdtdh="http://schemas.microsoft.com/office/word/2020/wordml/sdtdatahash" xmlns:w16se="http://schemas.microsoft.com/office/word/2015/wordml/symex" mc:Ignorable="w14 w15 w16se w16cid w16 w16cex w16sdtdh w16du">
+<w:styles xmlns:mc="http://schemas.openxmlformats.org/markup-compatibility/2006" xmlns:r="http://schemas.openxmlformats.org/officeDocument/2006/relationships" xmlns:w="http://schemas.openxmlformats.org/wordprocessingml/2006/main" xmlns:w14="http://schemas.microsoft.com/office/word/2010/wordml" xmlns:w15="http://schemas.microsoft.com/office/word/2012/wordml" xmlns:w16cex="http://schemas.microsoft.com/office/word/2018/wordml/cex" xmlns:w16cid="http://schemas.microsoft.com/office/word/2016/wordml/cid" xmlns:w16="http://schemas.microsoft.com/office/word/2018/wordml" xmlns:w16du="http://schemas.microsoft.com/office/word/2023/wordml/word16du" xmlns:w16sdtdh="http://schemas.microsoft.com/office/word/2020/wordml/sdtdatahash" xmlns:w16sdtfl="http://schemas.microsoft.com/office/word/2024/wordml/sdtformatlock" xmlns:w16se="http://schemas.microsoft.com/office/word/2015/wordml/symex" mc:Ignorable="w14 w15 w16se w16cid w16 w16cex w16sdtdh w16sdtfl w16du">
   <w:docDefaults>
     <w:rPrDefault>
       <w:rPr>

</xml_diff>